<commit_message>
Change the end of the document
</commit_message>
<xml_diff>
--- a/Homework 0/AlexandarTankov.docx
+++ b/Homework 0/AlexandarTankov.docx
@@ -42,14 +42,7 @@
           <w:b/>
           <w:sz w:val="28"/>
         </w:rPr>
-        <w:t xml:space="preserve">Ф.Н.: </w:t>
-      </w:r>
-      <w:r>
-        <w:rPr>
-          <w:b/>
-          <w:sz w:val="28"/>
-        </w:rPr>
-        <w:t>71492</w:t>
+        <w:t>Ф.Н.: 71492</w:t>
       </w:r>
     </w:p>
     <w:p>
@@ -68,21 +61,7 @@
           <w:b/>
           <w:sz w:val="28"/>
         </w:rPr>
-        <w:t>сп</w:t>
-      </w:r>
-      <w:r>
-        <w:rPr>
-          <w:b/>
-          <w:sz w:val="28"/>
-        </w:rPr>
-        <w:t>: Информационни системи, курс: 4</w:t>
-      </w:r>
-      <w:r>
-        <w:rPr>
-          <w:b/>
-          <w:sz w:val="28"/>
-        </w:rPr>
-        <w:t>.</w:t>
+        <w:t>сп: Информационни системи, курс: 4.</w:t>
       </w:r>
     </w:p>
     <w:p>
@@ -145,19 +124,7 @@
         <w:rPr>
           <w:rFonts w:ascii="Times New Roman" w:hAnsi="Times New Roman" w:cs="Times New Roman"/>
         </w:rPr>
-        <w:t xml:space="preserve">система е под името </w:t>
-      </w:r>
-      <w:r>
-        <w:rPr>
-          <w:rFonts w:ascii="Times New Roman" w:hAnsi="Times New Roman" w:cs="Times New Roman"/>
-        </w:rPr>
-        <w:t xml:space="preserve">EMS </w:t>
-      </w:r>
-      <w:r>
-        <w:rPr>
-          <w:rFonts w:ascii="Times New Roman" w:hAnsi="Times New Roman" w:cs="Times New Roman"/>
-        </w:rPr>
-        <w:t>(</w:t>
+        <w:t>система е под името EMS (</w:t>
       </w:r>
       <w:r>
         <w:rPr>
@@ -456,11 +423,81 @@
       <w:pPr>
         <w:ind w:firstLine="708"/>
         <w:rPr>
-          <w:sz w:val="24"/>
-        </w:rPr>
-      </w:pPr>
+          <w:sz w:val="28"/>
+        </w:rPr>
+      </w:pPr>
+      <w:r>
+        <w:rPr>
+          <w:rFonts w:ascii="Times New Roman" w:hAnsi="Times New Roman" w:cs="Times New Roman"/>
+          <w:sz w:val="24"/>
+        </w:rPr>
+        <w:t xml:space="preserve">Като изисквания към нашия проект могат да се вземат предвид предлаганите функционалности от </w:t>
+      </w:r>
+      <w:r>
+        <w:rPr>
+          <w:rFonts w:ascii="Times New Roman" w:hAnsi="Times New Roman" w:cs="Times New Roman"/>
+          <w:sz w:val="24"/>
+        </w:rPr>
+        <w:t>тази информационна</w:t>
+      </w:r>
+      <w:r>
+        <w:rPr>
+          <w:rFonts w:ascii="Times New Roman" w:hAnsi="Times New Roman" w:cs="Times New Roman"/>
+          <w:sz w:val="24"/>
+        </w:rPr>
+        <w:t xml:space="preserve"> система</w:t>
+      </w:r>
+      <w:r>
+        <w:rPr>
+          <w:rFonts w:ascii="Times New Roman" w:hAnsi="Times New Roman" w:cs="Times New Roman"/>
+          <w:sz w:val="24"/>
+        </w:rPr>
+        <w:t xml:space="preserve"> ка</w:t>
+      </w:r>
+      <w:r>
+        <w:rPr>
+          <w:rFonts w:ascii="Times New Roman" w:hAnsi="Times New Roman" w:cs="Times New Roman"/>
+          <w:sz w:val="24"/>
+        </w:rPr>
+        <w:t>к</w:t>
+      </w:r>
+      <w:r>
+        <w:rPr>
+          <w:rFonts w:ascii="Times New Roman" w:hAnsi="Times New Roman" w:cs="Times New Roman"/>
+          <w:sz w:val="24"/>
+        </w:rPr>
+        <w:t>то</w:t>
+      </w:r>
+      <w:r>
+        <w:rPr>
+          <w:rFonts w:ascii="Times New Roman" w:hAnsi="Times New Roman" w:cs="Times New Roman"/>
+          <w:sz w:val="24"/>
+        </w:rPr>
+        <w:t xml:space="preserve"> да </w:t>
+      </w:r>
+      <w:r>
+        <w:rPr>
+          <w:rFonts w:ascii="Times New Roman" w:hAnsi="Times New Roman" w:cs="Times New Roman"/>
+          <w:sz w:val="24"/>
+        </w:rPr>
+        <w:t xml:space="preserve">се </w:t>
+      </w:r>
+      <w:r>
+        <w:rPr>
+          <w:rFonts w:ascii="Times New Roman" w:hAnsi="Times New Roman" w:cs="Times New Roman"/>
+          <w:sz w:val="24"/>
+        </w:rPr>
+        <w:t>добавят и други по желание на клиента</w:t>
+      </w:r>
       <w:bookmarkStart w:id="0" w:name="_GoBack"/>
       <w:bookmarkEnd w:id="0"/>
+      <w:r>
+        <w:rPr>
+          <w:rFonts w:ascii="Times New Roman" w:hAnsi="Times New Roman" w:cs="Times New Roman"/>
+          <w:sz w:val="24"/>
+        </w:rPr>
+        <w:t xml:space="preserve"> (в зависимост с това за какво точно ще се използва системата и какви са нейните цели).</w:t>
+      </w:r>
     </w:p>
     <w:sectPr>
       <w:pgSz w:w="11906" w:h="16838"/>
@@ -671,7 +708,6 @@
     <w:rPr>
       <w:color w:val="000080"/>
       <w:u w:val="single"/>
-      <w:lang/>
     </w:rPr>
   </w:style>
   <w:style w:type="paragraph" w:styleId="BodyText">
@@ -936,7 +972,6 @@
     <w:rPr>
       <w:color w:val="000080"/>
       <w:u w:val="single"/>
-      <w:lang/>
     </w:rPr>
   </w:style>
   <w:style w:type="paragraph" w:styleId="BodyText">

</xml_diff>